<commit_message>
Visualization of the mathematical structure
</commit_message>
<xml_diff>
--- a/docs/cost_model.docx
+++ b/docs/cost_model.docx
@@ -217,25 +217,7 @@
           <w:szCs w:val="20"/>
           <w:lang w:val="en-US"/>
         </w:rPr>
-        <w:t>(</w:t>
-      </w:r>
-      <w:proofErr w:type="gramStart"/>
-      <w:r>
-        <w:rPr>
-          <w:sz w:val="20"/>
-          <w:szCs w:val="20"/>
-          <w:lang w:val="en-US"/>
-        </w:rPr>
-        <w:t>granulating</w:t>
-      </w:r>
-      <w:proofErr w:type="gramEnd"/>
-      <w:r>
-        <w:rPr>
-          <w:sz w:val="20"/>
-          <w:szCs w:val="20"/>
-          <w:lang w:val="en-US"/>
-        </w:rPr>
-        <w:t xml:space="preserve"> unit): just PP and PP Support</w:t>
+        <w:t>(granulating unit): just PP and PP Support</w:t>
       </w:r>
     </w:p>
     <w:p>
@@ -475,16 +457,7 @@
             <w:szCs w:val="20"/>
             <w:lang w:val="en-US"/>
           </w:rPr>
-          <m:t>=</m:t>
-        </m:r>
-        <m:r>
-          <w:rPr>
-            <w:rFonts w:ascii="Cambria Math" w:hAnsi="Cambria Math"/>
-            <w:sz w:val="20"/>
-            <w:szCs w:val="20"/>
-            <w:lang w:val="en-US"/>
-          </w:rPr>
-          <m:t xml:space="preserve"> </m:t>
+          <m:t xml:space="preserve">= </m:t>
         </m:r>
         <m:sSub>
           <m:sSubPr>
@@ -1041,16 +1014,7 @@
                     <w:szCs w:val="20"/>
                     <w:lang w:val="en-US"/>
                   </w:rPr>
-                  <m:t>P</m:t>
-                </m:r>
-                <m:r>
-                  <w:rPr>
-                    <w:rFonts w:ascii="Cambria Math" w:hAnsi="Cambria Math"/>
-                    <w:sz w:val="20"/>
-                    <w:szCs w:val="20"/>
-                    <w:lang w:val="en-US"/>
-                  </w:rPr>
-                  <m:t>rod</m:t>
+                  <m:t>Prod</m:t>
                 </m:r>
               </m:sub>
             </m:sSub>
@@ -1631,16 +1595,7 @@
                     <w:szCs w:val="20"/>
                     <w:lang w:val="en-US"/>
                   </w:rPr>
-                  <m:t>sub</m:t>
-                </m:r>
-                <m:r>
-                  <w:rPr>
-                    <w:rFonts w:ascii="Cambria Math" w:hAnsi="Cambria Math"/>
-                    <w:sz w:val="20"/>
-                    <w:szCs w:val="20"/>
-                    <w:lang w:val="en-US"/>
-                  </w:rPr>
-                  <m:t>steps</m:t>
+                  <m:t>substeps</m:t>
                 </m:r>
               </m:e>
               <m:sub>
@@ -1741,25 +1696,7 @@
                     <w:szCs w:val="20"/>
                     <w:lang w:val="en-US"/>
                   </w:rPr>
-                  <m:t>s</m:t>
-                </m:r>
-                <m:r>
-                  <w:rPr>
-                    <w:rFonts w:ascii="Cambria Math" w:hAnsi="Cambria Math"/>
-                    <w:sz w:val="20"/>
-                    <w:szCs w:val="20"/>
-                    <w:lang w:val="en-US"/>
-                  </w:rPr>
-                  <m:t>ubs</m:t>
-                </m:r>
-                <m:r>
-                  <w:rPr>
-                    <w:rFonts w:ascii="Cambria Math" w:hAnsi="Cambria Math"/>
-                    <w:sz w:val="20"/>
-                    <w:szCs w:val="20"/>
-                    <w:lang w:val="en-US"/>
-                  </w:rPr>
-                  <m:t>teps</m:t>
+                  <m:t>substeps</m:t>
                 </m:r>
               </m:e>
               <m:sub>
@@ -1827,16 +1764,7 @@
             <w:szCs w:val="20"/>
             <w:lang w:val="en-US"/>
           </w:rPr>
-          <m:t xml:space="preserve"> x</m:t>
-        </m:r>
-        <m:r>
-          <w:rPr>
-            <w:rFonts w:ascii="Cambria Math" w:hAnsi="Cambria Math"/>
-            <w:sz w:val="20"/>
-            <w:szCs w:val="20"/>
-            <w:lang w:val="en-US"/>
-          </w:rPr>
-          <m:t xml:space="preserve"> </m:t>
+          <m:t xml:space="preserve"> x </m:t>
         </m:r>
         <m:sSub>
           <m:sSubPr>
@@ -2202,16 +2130,7 @@
             <w:szCs w:val="20"/>
             <w:lang w:val="en-US"/>
           </w:rPr>
-          <m:t xml:space="preserve"> x</m:t>
-        </m:r>
-        <m:r>
-          <w:rPr>
-            <w:rFonts w:ascii="Cambria Math" w:hAnsi="Cambria Math"/>
-            <w:sz w:val="20"/>
-            <w:szCs w:val="20"/>
-            <w:lang w:val="en-US"/>
-          </w:rPr>
-          <m:t xml:space="preserve"> </m:t>
+          <m:t xml:space="preserve"> x </m:t>
         </m:r>
         <m:sSub>
           <m:sSubPr>
@@ -2319,16 +2238,7 @@
             <w:szCs w:val="20"/>
             <w:lang w:val="en-US"/>
           </w:rPr>
-          <m:t>m x</m:t>
-        </m:r>
-        <m:r>
-          <w:rPr>
-            <w:rFonts w:ascii="Cambria Math" w:hAnsi="Cambria Math"/>
-            <w:sz w:val="20"/>
-            <w:szCs w:val="20"/>
-            <w:lang w:val="en-US"/>
-          </w:rPr>
-          <m:t xml:space="preserve"> </m:t>
+          <m:t xml:space="preserve">m x </m:t>
         </m:r>
         <m:sSub>
           <m:sSubPr>
@@ -2386,7 +2296,6 @@
           <w:lang w:val="en-US"/>
         </w:rPr>
       </w:pPr>
-      <w:proofErr w:type="spellStart"/>
       <w:r>
         <w:rPr>
           <w:rFonts w:eastAsiaTheme="minorEastAsia"/>
@@ -2394,17 +2303,7 @@
           <w:szCs w:val="20"/>
           <w:lang w:val="en-US"/>
         </w:rPr>
-        <w:t>Labour</w:t>
-      </w:r>
-      <w:proofErr w:type="spellEnd"/>
-      <w:r>
-        <w:rPr>
-          <w:rFonts w:eastAsiaTheme="minorEastAsia"/>
-          <w:sz w:val="20"/>
-          <w:szCs w:val="20"/>
-          <w:lang w:val="en-US"/>
-        </w:rPr>
-        <w:t xml:space="preserve"> time  </w:t>
+        <w:t xml:space="preserve">Labour time  </w:t>
       </w:r>
       <m:oMath>
         <m:sSub>
@@ -2997,16 +2896,7 @@
                     <w:szCs w:val="20"/>
                     <w:lang w:val="en-US"/>
                   </w:rPr>
-                  <m:t>sub</m:t>
-                </m:r>
-                <m:r>
-                  <w:rPr>
-                    <w:rFonts w:ascii="Cambria Math" w:hAnsi="Cambria Math"/>
-                    <w:sz w:val="20"/>
-                    <w:szCs w:val="20"/>
-                    <w:lang w:val="en-US"/>
-                  </w:rPr>
-                  <m:t>steps</m:t>
+                  <m:t>substeps</m:t>
                 </m:r>
               </m:e>
               <m:sub>
@@ -3148,16 +3038,7 @@
           <w:szCs w:val="20"/>
           <w:lang w:val="en-US"/>
         </w:rPr>
-        <w:t>ventive Maintenance</w:t>
-      </w:r>
-      <w:r>
-        <w:rPr>
-          <w:rFonts w:eastAsiaTheme="minorEastAsia"/>
-          <w:sz w:val="20"/>
-          <w:szCs w:val="20"/>
-          <w:lang w:val="en-US"/>
-        </w:rPr>
-        <w:t xml:space="preserve"> cost</w:t>
+        <w:t>ventive Maintenance cost</w:t>
       </w:r>
       <w:r>
         <w:rPr>
@@ -3189,16 +3070,7 @@
                 <w:szCs w:val="20"/>
                 <w:lang w:val="en-US"/>
               </w:rPr>
-              <m:t>P</m:t>
-            </m:r>
-            <m:r>
-              <w:rPr>
-                <w:rFonts w:ascii="Cambria Math" w:hAnsi="Cambria Math"/>
-                <w:sz w:val="20"/>
-                <w:szCs w:val="20"/>
-                <w:lang w:val="en-US"/>
-              </w:rPr>
-              <m:t>M</m:t>
+              <m:t>PM</m:t>
             </m:r>
           </m:e>
           <m:sub>
@@ -3291,16 +3163,7 @@
                 <w:szCs w:val="20"/>
                 <w:lang w:val="en-US"/>
               </w:rPr>
-              <m:t>P</m:t>
-            </m:r>
-            <m:r>
-              <w:rPr>
-                <w:rFonts w:ascii="Cambria Math" w:hAnsi="Cambria Math"/>
-                <w:sz w:val="20"/>
-                <w:szCs w:val="20"/>
-                <w:lang w:val="en-US"/>
-              </w:rPr>
-              <m:t>M</m:t>
+              <m:t>PM</m:t>
             </m:r>
           </m:e>
           <m:sub>
@@ -3878,7 +3741,54 @@
         </w:rPr>
       </w:pPr>
     </w:p>
-    <w:p/>
+    <w:p>
+      <w:r>
+        <w:rPr>
+          <w:noProof/>
+        </w:rPr>
+        <w:drawing>
+          <wp:inline distT="0" distB="0" distL="0" distR="0">
+            <wp:extent cx="5731510" cy="7642225"/>
+            <wp:effectExtent l="0" t="0" r="0" b="3175"/>
+            <wp:docPr id="2" name="Grafik 2"/>
+            <wp:cNvGraphicFramePr>
+              <a:graphicFrameLocks xmlns:a="http://schemas.openxmlformats.org/drawingml/2006/main" noChangeAspect="1"/>
+            </wp:cNvGraphicFramePr>
+            <a:graphic xmlns:a="http://schemas.openxmlformats.org/drawingml/2006/main">
+              <a:graphicData uri="http://schemas.openxmlformats.org/drawingml/2006/picture">
+                <pic:pic xmlns:pic="http://schemas.openxmlformats.org/drawingml/2006/picture">
+                  <pic:nvPicPr>
+                    <pic:cNvPr id="2" name="Grafik 2"/>
+                    <pic:cNvPicPr/>
+                  </pic:nvPicPr>
+                  <pic:blipFill>
+                    <a:blip r:embed="rId6" cstate="print">
+                      <a:extLst>
+                        <a:ext uri="{28A0092B-C50C-407E-A947-70E740481C1C}">
+                          <a14:useLocalDpi xmlns:a14="http://schemas.microsoft.com/office/drawing/2010/main" val="0"/>
+                        </a:ext>
+                      </a:extLst>
+                    </a:blip>
+                    <a:stretch>
+                      <a:fillRect/>
+                    </a:stretch>
+                  </pic:blipFill>
+                  <pic:spPr>
+                    <a:xfrm>
+                      <a:off x="0" y="0"/>
+                      <a:ext cx="5731510" cy="7642225"/>
+                    </a:xfrm>
+                    <a:prstGeom prst="rect">
+                      <a:avLst/>
+                    </a:prstGeom>
+                  </pic:spPr>
+                </pic:pic>
+              </a:graphicData>
+            </a:graphic>
+          </wp:inline>
+        </w:drawing>
+      </w:r>
+    </w:p>
     <w:sectPr>
       <w:pgSz w:w="11906" w:h="16838"/>
       <w:pgMar w:top="1440" w:right="1440" w:bottom="1440" w:left="1440" w:header="708" w:footer="708" w:gutter="0"/>

</xml_diff>

<commit_message>
changed binary cost files to €/g
</commit_message>
<xml_diff>
--- a/docs/cost_model.docx
+++ b/docs/cost_model.docx
@@ -217,7 +217,25 @@
           <w:szCs w:val="20"/>
           <w:lang w:val="en-US"/>
         </w:rPr>
-        <w:t>(granulating unit): just PP and PP Support</w:t>
+        <w:t>(</w:t>
+      </w:r>
+      <w:proofErr w:type="gramStart"/>
+      <w:r>
+        <w:rPr>
+          <w:sz w:val="20"/>
+          <w:szCs w:val="20"/>
+          <w:lang w:val="en-US"/>
+        </w:rPr>
+        <w:t>granulating</w:t>
+      </w:r>
+      <w:proofErr w:type="gramEnd"/>
+      <w:r>
+        <w:rPr>
+          <w:sz w:val="20"/>
+          <w:szCs w:val="20"/>
+          <w:lang w:val="en-US"/>
+        </w:rPr>
+        <w:t xml:space="preserve"> unit): just PP and PP Support</w:t>
       </w:r>
     </w:p>
     <w:p>
@@ -2296,6 +2314,7 @@
           <w:lang w:val="en-US"/>
         </w:rPr>
       </w:pPr>
+      <w:proofErr w:type="spellStart"/>
       <w:r>
         <w:rPr>
           <w:rFonts w:eastAsiaTheme="minorEastAsia"/>
@@ -2303,7 +2322,17 @@
           <w:szCs w:val="20"/>
           <w:lang w:val="en-US"/>
         </w:rPr>
-        <w:t xml:space="preserve">Labour time  </w:t>
+        <w:t>Labour</w:t>
+      </w:r>
+      <w:proofErr w:type="spellEnd"/>
+      <w:r>
+        <w:rPr>
+          <w:rFonts w:eastAsiaTheme="minorEastAsia"/>
+          <w:sz w:val="20"/>
+          <w:szCs w:val="20"/>
+          <w:lang w:val="en-US"/>
+        </w:rPr>
+        <w:t xml:space="preserve"> time  </w:t>
       </w:r>
       <m:oMath>
         <m:sSub>
@@ -2953,7 +2982,7 @@
                 <w:szCs w:val="20"/>
                 <w:lang w:val="en-US"/>
               </w:rPr>
-              <m:t>Proc</m:t>
+              <m:t>L</m:t>
             </m:r>
           </m:sub>
         </m:sSub>

</xml_diff>